<commit_message>
modificar archivo de modificaciones
</commit_message>
<xml_diff>
--- a/Archivo de modificaciones.docx
+++ b/Archivo de modificaciones.docx
@@ -22,9 +22,59 @@
       </w:r>
     </w:p>
     <w:p>
+      <w:proofErr w:type="spellStart"/>
       <w:r>
-        <w:t>Edzna.</w:t>
+        <w:t>Edzna</w:t>
       </w:r>
+      <w:proofErr w:type="spellEnd"/>
+      <w:r>
+        <w:t>.</w:t>
+      </w:r>
+    </w:p>
+    <w:p>
+      <w:proofErr w:type="spellStart"/>
+      <w:r>
+        <w:t>Ricardo_figueroa</w:t>
+      </w:r>
+      <w:proofErr w:type="spellEnd"/>
+      <w:r>
+        <w:t>_</w:t>
+      </w:r>
+    </w:p>
+    <w:p>
+      <w:r>
+        <w:t xml:space="preserve">El repositorio remoto actualizado se puede encontrar en las </w:t>
+      </w:r>
+      <w:proofErr w:type="spellStart"/>
+      <w:r>
+        <w:t>urls</w:t>
+      </w:r>
+      <w:proofErr w:type="spellEnd"/>
+      <w:r>
+        <w:t>:</w:t>
+      </w:r>
+    </w:p>
+    <w:p>
+      <w:hyperlink r:id="rId4" w:history="1">
+        <w:r>
+          <w:rPr>
+            <w:rStyle w:val="Hipervnculo"/>
+          </w:rPr>
+          <w:t>https://github.com/FacostaR/Tarea_colaborativo2</w:t>
+        </w:r>
+      </w:hyperlink>
+    </w:p>
+    <w:p>
+      <w:hyperlink r:id="rId5" w:history="1">
+        <w:r>
+          <w:rPr>
+            <w:rStyle w:val="Hipervnculo"/>
+          </w:rPr>
+          <w:t>https://github.com/na98/Tarea_colaborativo2</w:t>
+        </w:r>
+      </w:hyperlink>
+    </w:p>
+    <w:p>
       <w:bookmarkStart w:id="0" w:name="_GoBack"/>
       <w:bookmarkEnd w:id="0"/>
     </w:p>
@@ -459,6 +509,29 @@
     <w:semiHidden/>
     <w:unhideWhenUsed/>
   </w:style>
+  <w:style w:type="character" w:styleId="Hipervnculo">
+    <w:name w:val="Hyperlink"/>
+    <w:basedOn w:val="Fuentedeprrafopredeter"/>
+    <w:uiPriority w:val="99"/>
+    <w:unhideWhenUsed/>
+    <w:rsid w:val="0019395A"/>
+    <w:rPr>
+      <w:color w:val="0563C1" w:themeColor="hyperlink"/>
+      <w:u w:val="single"/>
+    </w:rPr>
+  </w:style>
+  <w:style w:type="character" w:styleId="Mencinsinresolver">
+    <w:name w:val="Unresolved Mention"/>
+    <w:basedOn w:val="Fuentedeprrafopredeter"/>
+    <w:uiPriority w:val="99"/>
+    <w:semiHidden/>
+    <w:unhideWhenUsed/>
+    <w:rsid w:val="0019395A"/>
+    <w:rPr>
+      <w:color w:val="605E5C"/>
+      <w:shd w:val="clear" w:color="auto" w:fill="E1DFDD"/>
+    </w:rPr>
+  </w:style>
 </w:styles>
 </file>
 

</xml_diff>